<commit_message>
Mofication de mon scenario
</commit_message>
<xml_diff>
--- a/scenario_adrien_cote_laferriere.docx
+++ b/scenario_adrien_cote_laferriere.docx
@@ -916,8 +916,6 @@
               </w:rPr>
               <w:t>Insert un Screenshot</w:t>
             </w:r>
-            <w:bookmarkStart w:id="3" w:name="_GoBack"/>
-            <w:bookmarkEnd w:id="3"/>
             <w:r>
               <w:rPr>
                 <w:b/>
@@ -1149,7 +1147,7 @@
       </w:tr>
       <w:tr>
         <w:trPr>
-          <w:trHeight w:val="293"/>
+          <w:trHeight w:val="278"/>
         </w:trPr>
         <w:tc>
           <w:tcPr>
@@ -1182,27 +1180,98 @@
           </w:tcPr>
           <w:p>
             <w:r>
+              <w:t xml:space="preserve">1 Roger Poutine </w:t>
+            </w:r>
+            <w:r>
+              <w:t>1</w:t>
+            </w:r>
+          </w:p>
+          <w:p>
+            <w:r>
+              <w:t>1 Céline Frites 1</w:t>
+            </w:r>
+          </w:p>
+          <w:p>
+            <w:r>
+              <w:t>1</w:t>
+            </w:r>
+            <w:r>
+              <w:t xml:space="preserve"> Steeve</w:t>
+            </w:r>
+            <w:r>
+              <w:t xml:space="preserve"> Poutine </w:t>
+            </w:r>
+            <w:r>
+              <w:t>1</w:t>
+            </w:r>
+          </w:p>
+        </w:tc>
+        <w:tc>
+          <w:tcPr>
+            <w:tcW w:w="1494" w:type="dxa"/>
+            <w:tcMar>
+              <w:top w:w="100" w:type="dxa"/>
+              <w:left w:w="100" w:type="dxa"/>
+              <w:bottom w:w="100" w:type="dxa"/>
+              <w:right w:w="100" w:type="dxa"/>
+            </w:tcMar>
+          </w:tcPr>
+          <w:p/>
+        </w:tc>
+        <w:tc>
+          <w:tcPr>
+            <w:tcW w:w="4538" w:type="dxa"/>
+            <w:tcMar>
+              <w:top w:w="100" w:type="dxa"/>
+              <w:left w:w="100" w:type="dxa"/>
+              <w:bottom w:w="100" w:type="dxa"/>
+              <w:right w:w="100" w:type="dxa"/>
+            </w:tcMar>
+          </w:tcPr>
+          <w:p/>
+        </w:tc>
+      </w:tr>
+      <w:tr>
+        <w:trPr>
+          <w:trHeight w:val="293"/>
+        </w:trPr>
+        <w:tc>
+          <w:tcPr>
+            <w:tcW w:w="1341" w:type="dxa"/>
+            <w:tcMar>
+              <w:top w:w="100" w:type="dxa"/>
+              <w:left w:w="100" w:type="dxa"/>
+              <w:bottom w:w="100" w:type="dxa"/>
+              <w:right w:w="100" w:type="dxa"/>
+            </w:tcMar>
+          </w:tcPr>
+          <w:p>
+            <w:pPr>
+              <w:jc w:val="center"/>
+            </w:pPr>
+            <w:r>
+              <w:t>5</w:t>
+            </w:r>
+          </w:p>
+        </w:tc>
+        <w:tc>
+          <w:tcPr>
+            <w:tcW w:w="3214" w:type="dxa"/>
+            <w:tcMar>
+              <w:top w:w="100" w:type="dxa"/>
+              <w:left w:w="100" w:type="dxa"/>
+              <w:bottom w:w="100" w:type="dxa"/>
+              <w:right w:w="100" w:type="dxa"/>
+            </w:tcMar>
+          </w:tcPr>
+          <w:p>
+            <w:r>
               <w:t>1 Roger Poutine 2</w:t>
             </w:r>
           </w:p>
           <w:p>
             <w:r>
-              <w:t xml:space="preserve">1 </w:t>
-            </w:r>
-            <w:r>
-              <w:t>Céline</w:t>
-            </w:r>
-            <w:r>
-              <w:t xml:space="preserve"> </w:t>
-            </w:r>
-            <w:r>
-              <w:t>Frites</w:t>
-            </w:r>
-            <w:r>
-              <w:t xml:space="preserve"> </w:t>
-            </w:r>
-            <w:r>
-              <w:t>1</w:t>
+              <w:t>1 Céline Frites 1</w:t>
             </w:r>
           </w:p>
         </w:tc>
@@ -1250,7 +1319,16 @@
               <w:jc w:val="center"/>
             </w:pPr>
             <w:r>
-              <w:t>5</w:t>
+              <w:t>6</w:t>
+            </w:r>
+          </w:p>
+          <w:p>
+            <w:pPr>
+              <w:jc w:val="center"/>
+            </w:pPr>
+            <w:r>
+              <w:lastRenderedPageBreak/>
+              <w:t>7</w:t>
             </w:r>
           </w:p>
         </w:tc>
@@ -1266,15 +1344,14 @@
           </w:tcPr>
           <w:p>
             <w:r>
+              <w:lastRenderedPageBreak/>
               <w:t>1 Roger Poutine 2</w:t>
             </w:r>
           </w:p>
           <w:p>
             <w:r>
-              <w:t>3</w:t>
-            </w:r>
-            <w:r>
-              <w:t xml:space="preserve"> Céline Frites 1</w:t>
+              <w:lastRenderedPageBreak/>
+              <w:t>3 Céline Frites 1</w:t>
             </w:r>
           </w:p>
         </w:tc>
@@ -1322,7 +1399,7 @@
               <w:jc w:val="center"/>
             </w:pPr>
             <w:r>
-              <w:t>6</w:t>
+              <w:t>8</w:t>
             </w:r>
           </w:p>
         </w:tc>
@@ -1393,8 +1470,7 @@
               <w:jc w:val="center"/>
             </w:pPr>
             <w:r>
-              <w:lastRenderedPageBreak/>
-              <w:t>7</w:t>
+              <w:t>9</w:t>
             </w:r>
           </w:p>
         </w:tc>
@@ -1462,7 +1538,7 @@
               <w:jc w:val="center"/>
             </w:pPr>
             <w:r>
-              <w:t>8</w:t>
+              <w:t>10</w:t>
             </w:r>
           </w:p>
         </w:tc>
@@ -1530,7 +1606,7 @@
               <w:jc w:val="center"/>
             </w:pPr>
             <w:r>
-              <w:t>9</w:t>
+              <w:t>11</w:t>
             </w:r>
           </w:p>
         </w:tc>
@@ -1601,7 +1677,10 @@
               <w:jc w:val="center"/>
             </w:pPr>
             <w:r>
-              <w:t>10</w:t>
+              <w:t>1</w:t>
+            </w:r>
+            <w:r>
+              <w:t>2</w:t>
             </w:r>
           </w:p>
         </w:tc>
@@ -1672,7 +1751,7 @@
               <w:jc w:val="center"/>
             </w:pPr>
             <w:r>
-              <w:t>11</w:t>
+              <w:t>13</w:t>
             </w:r>
           </w:p>
         </w:tc>
@@ -1763,7 +1842,7 @@
               <w:jc w:val="center"/>
             </w:pPr>
             <w:r>
-              <w:t>12</w:t>
+              <w:t>14</w:t>
             </w:r>
           </w:p>
         </w:tc>
@@ -1779,6 +1858,73 @@
           </w:tcPr>
           <w:p>
             <w:r>
+              <w:t>1 Roger Poutine 20</w:t>
+            </w:r>
+          </w:p>
+        </w:tc>
+        <w:tc>
+          <w:tcPr>
+            <w:tcW w:w="1494" w:type="dxa"/>
+            <w:tcMar>
+              <w:top w:w="100" w:type="dxa"/>
+              <w:left w:w="100" w:type="dxa"/>
+              <w:bottom w:w="100" w:type="dxa"/>
+              <w:right w:w="100" w:type="dxa"/>
+            </w:tcMar>
+          </w:tcPr>
+          <w:p/>
+        </w:tc>
+        <w:tc>
+          <w:tcPr>
+            <w:tcW w:w="4538" w:type="dxa"/>
+            <w:tcMar>
+              <w:top w:w="100" w:type="dxa"/>
+              <w:left w:w="100" w:type="dxa"/>
+              <w:bottom w:w="100" w:type="dxa"/>
+              <w:right w:w="100" w:type="dxa"/>
+            </w:tcMar>
+          </w:tcPr>
+          <w:p/>
+        </w:tc>
+      </w:tr>
+      <w:tr>
+        <w:trPr>
+          <w:trHeight w:val="293"/>
+        </w:trPr>
+        <w:tc>
+          <w:tcPr>
+            <w:tcW w:w="1341" w:type="dxa"/>
+            <w:tcMar>
+              <w:top w:w="100" w:type="dxa"/>
+              <w:left w:w="100" w:type="dxa"/>
+              <w:bottom w:w="100" w:type="dxa"/>
+              <w:right w:w="100" w:type="dxa"/>
+            </w:tcMar>
+          </w:tcPr>
+          <w:p>
+            <w:pPr>
+              <w:jc w:val="center"/>
+            </w:pPr>
+            <w:r>
+              <w:t>1</w:t>
+            </w:r>
+            <w:r>
+              <w:t>5</w:t>
+            </w:r>
+          </w:p>
+        </w:tc>
+        <w:tc>
+          <w:tcPr>
+            <w:tcW w:w="3214" w:type="dxa"/>
+            <w:tcMar>
+              <w:top w:w="100" w:type="dxa"/>
+              <w:left w:w="100" w:type="dxa"/>
+              <w:bottom w:w="100" w:type="dxa"/>
+              <w:right w:w="100" w:type="dxa"/>
+            </w:tcMar>
+          </w:tcPr>
+          <w:p>
+            <w:r>
               <w:t>1 Roger Poutine 2</w:t>
             </w:r>
           </w:p>
@@ -1811,10 +1957,7 @@
               <w:t>3</w:t>
             </w:r>
             <w:r>
-              <w:t xml:space="preserve"> </w:t>
-            </w:r>
-            <w:r>
-              <w:t>Steeve</w:t>
+              <w:t xml:space="preserve"> Steeve</w:t>
             </w:r>
             <w:r>
               <w:t xml:space="preserve"> </w:t>
@@ -1916,6 +2059,8 @@
         </w:rPr>
         <w:t>* N’importe quelle valeur</w:t>
       </w:r>
+      <w:bookmarkStart w:id="3" w:name="_GoBack"/>
+      <w:bookmarkEnd w:id="3"/>
     </w:p>
     <w:p>
       <w:pPr>
@@ -1975,21 +2120,7 @@
           <w:sz w:val="20"/>
           <w:highlight w:val="white"/>
         </w:rPr>
-        <w:t>•E0</w:t>
-      </w:r>
-      <w:r>
-        <w:rPr>
-          <w:sz w:val="20"/>
-          <w:highlight w:val="white"/>
-        </w:rPr>
-        <w:t>2</w:t>
-      </w:r>
-      <w:r>
-        <w:rPr>
-          <w:sz w:val="20"/>
-          <w:highlight w:val="white"/>
-        </w:rPr>
-        <w:t xml:space="preserve"> :</w:t>
+        <w:t>•E02 :</w:t>
       </w:r>
       <w:r>
         <w:t xml:space="preserve"> </w:t>
@@ -2031,21 +2162,7 @@
           <w:sz w:val="20"/>
           <w:highlight w:val="white"/>
         </w:rPr>
-        <w:t>•E0</w:t>
-      </w:r>
-      <w:r>
-        <w:rPr>
-          <w:sz w:val="20"/>
-          <w:highlight w:val="white"/>
-        </w:rPr>
-        <w:t>3</w:t>
-      </w:r>
-      <w:r>
-        <w:rPr>
-          <w:sz w:val="20"/>
-          <w:highlight w:val="white"/>
-        </w:rPr>
-        <w:t xml:space="preserve"> :</w:t>
+        <w:t>•E03 :</w:t>
       </w:r>
       <w:r>
         <w:t xml:space="preserve"> </w:t>
@@ -2086,21 +2203,7 @@
           <w:sz w:val="20"/>
           <w:highlight w:val="white"/>
         </w:rPr>
-        <w:t>•E0</w:t>
-      </w:r>
-      <w:r>
-        <w:rPr>
-          <w:sz w:val="20"/>
-          <w:highlight w:val="white"/>
-        </w:rPr>
-        <w:t>4</w:t>
-      </w:r>
-      <w:r>
-        <w:rPr>
-          <w:sz w:val="20"/>
-          <w:highlight w:val="white"/>
-        </w:rPr>
-        <w:t xml:space="preserve"> :</w:t>
+        <w:t>•E04 :</w:t>
       </w:r>
       <w:r>
         <w:rPr>

</xml_diff>